<commit_message>
Update document Contexte du jeu
</commit_message>
<xml_diff>
--- a/Ressources/Documents/Contexte du jeu.docx
+++ b/Ressources/Documents/Contexte du jeu.docx
@@ -24,18 +24,45 @@
         <w:rPr>
           <w:vertAlign w:val="superscript"/>
         </w:rPr>
-        <w:t>ième</w:t>
-      </w:r>
-      <w:r>
-        <w:t xml:space="preserve"> siècle sans frontière passionné par l’histoire. </w:t>
+        <w:t>e</w:t>
+      </w:r>
+      <w:r>
+        <w:t xml:space="preserve"> siècle</w:t>
+      </w:r>
+      <w:r>
+        <w:t>,</w:t>
+      </w:r>
+      <w:r>
+        <w:t xml:space="preserve"> sans frontière passionné</w:t>
+      </w:r>
+      <w:r>
+        <w:t xml:space="preserve">e </w:t>
+      </w:r>
+      <w:r>
+        <w:t xml:space="preserve">par l’histoire. </w:t>
       </w:r>
       <w:r>
         <w:br/>
-        <w:t>Un jour lors de ces nombreuses recherches il finit par trouver un très vieux manuscrit relatant des faits passés très important.</w:t>
+        <w:t>Un jour lors de ces nombreuses recherches il finit par trouver un très vieux manuscrit relatant des faits passés très importan</w:t>
+      </w:r>
+      <w:r>
+        <w:t>t</w:t>
+      </w:r>
+      <w:r>
+        <w:t>s.</w:t>
       </w:r>
       <w:r>
         <w:br/>
-        <w:t xml:space="preserve">En ouvrant ce livre, quelques choses d’étranges ce produisit, un trou spatio-temporelle s’ouvrit et emporta </w:t>
+        <w:t>En ouvrant ce livre, quelque chose d’étrange</w:t>
+      </w:r>
+      <w:r>
+        <w:t xml:space="preserve"> </w:t>
+      </w:r>
+      <w:r>
+        <w:t>s</w:t>
+      </w:r>
+      <w:r>
+        <w:t xml:space="preserve">e produisit, un trou spatio-temporel s’ouvrit et emporta </w:t>
       </w:r>
       <w:proofErr w:type="spellStart"/>
       <w:r>
@@ -43,12 +70,46 @@
       </w:r>
       <w:proofErr w:type="spellEnd"/>
       <w:r>
-        <w:t xml:space="preserve"> au sein du manuscrit. Il le fit voyager dans les différentes époques de l’histoire. Pour pouvoir sortir de ce manuscrit il doit passer de nombreux niveaux et récupère l’histoire qui dégringole dû au trou spatio-temporelle. Son but ? Récupérer les indices et remettre les éléments de l’histoire dans le bon ordre.</w:t>
+        <w:t xml:space="preserve"> au sein du manuscrit. </w:t>
+      </w:r>
+    </w:p>
+    <w:p>
+      <w:r>
+        <w:t>Il le fit voyager dans les différentes époques de l’histoire. Pour pouvoir sortir de ce manuscrit il doit passer de nombreux niveaux et récup</w:t>
+      </w:r>
+      <w:r>
+        <w:t>é</w:t>
+      </w:r>
+      <w:r>
+        <w:t>re</w:t>
+      </w:r>
+      <w:r>
+        <w:t>r</w:t>
+      </w:r>
+      <w:r>
+        <w:t xml:space="preserve"> l’histoire qui dégringole d</w:t>
+      </w:r>
+      <w:r>
+        <w:t>ue</w:t>
+      </w:r>
+      <w:r>
+        <w:t xml:space="preserve"> au trou spatio-temporel. </w:t>
+      </w:r>
+    </w:p>
+    <w:p>
+      <w:r>
+        <w:t>Son but ? Récupérer les indices et remettre les éléments de l’histoire dans le bon ordre.</w:t>
       </w:r>
       <w:bookmarkStart w:id="0" w:name="_GoBack"/>
       <w:bookmarkEnd w:id="0"/>
     </w:p>
     <w:sectPr>
+      <w:headerReference w:type="even" r:id="rId6"/>
+      <w:headerReference w:type="default" r:id="rId7"/>
+      <w:footerReference w:type="even" r:id="rId8"/>
+      <w:footerReference w:type="default" r:id="rId9"/>
+      <w:headerReference w:type="first" r:id="rId10"/>
+      <w:footerReference w:type="first" r:id="rId11"/>
       <w:pgSz w:w="11906" w:h="16838"/>
       <w:pgMar w:top="1417" w:right="1417" w:bottom="1417" w:left="1417" w:header="708" w:footer="708" w:gutter="0"/>
       <w:cols w:space="708"/>
@@ -56,6 +117,116 @@
     </w:sectPr>
   </w:body>
 </w:document>
+</file>
+
+<file path=word/endnotes.xml><?xml version="1.0" encoding="utf-8"?>
+<w:endnotes xmlns:wpc="http://schemas.microsoft.com/office/word/2010/wordprocessingCanvas" xmlns:cx="http://schemas.microsoft.com/office/drawing/2014/chartex" xmlns:cx1="http://schemas.microsoft.com/office/drawing/2015/9/8/chartex" xmlns:mc="http://schemas.openxmlformats.org/markup-compatibility/2006" xmlns:o="urn:schemas-microsoft-com:office:office" xmlns:r="http://schemas.openxmlformats.org/officeDocument/2006/relationships" xmlns:m="http://schemas.openxmlformats.org/officeDocument/2006/math" xmlns:v="urn:schemas-microsoft-com:vml" xmlns:wp14="http://schemas.microsoft.com/office/word/2010/wordprocessingDrawing" xmlns:wp="http://schemas.openxmlformats.org/drawingml/2006/wordprocessingDrawing" xmlns:w10="urn:schemas-microsoft-com:office:word" xmlns:w="http://schemas.openxmlformats.org/wordprocessingml/2006/main" xmlns:w14="http://schemas.microsoft.com/office/word/2010/wordml" xmlns:w15="http://schemas.microsoft.com/office/word/2012/wordml" xmlns:w16se="http://schemas.microsoft.com/office/word/2015/wordml/symex" xmlns:wpg="http://schemas.microsoft.com/office/word/2010/wordprocessingGroup" xmlns:wpi="http://schemas.microsoft.com/office/word/2010/wordprocessingInk" xmlns:wne="http://schemas.microsoft.com/office/word/2006/wordml" xmlns:wps="http://schemas.microsoft.com/office/word/2010/wordprocessingShape" mc:Ignorable="w14 w15 w16se wp14">
+  <w:endnote w:type="separator" w:id="-1">
+    <w:p>
+      <w:pPr>
+        <w:spacing w:after="0" w:line="240" w:lineRule="auto"/>
+      </w:pPr>
+      <w:r>
+        <w:separator/>
+      </w:r>
+    </w:p>
+  </w:endnote>
+  <w:endnote w:type="continuationSeparator" w:id="0">
+    <w:p>
+      <w:pPr>
+        <w:spacing w:after="0" w:line="240" w:lineRule="auto"/>
+      </w:pPr>
+      <w:r>
+        <w:continuationSeparator/>
+      </w:r>
+    </w:p>
+  </w:endnote>
+</w:endnotes>
+</file>
+
+<file path=word/footer1.xml><?xml version="1.0" encoding="utf-8"?>
+<w:ftr xmlns:wpc="http://schemas.microsoft.com/office/word/2010/wordprocessingCanvas" xmlns:cx="http://schemas.microsoft.com/office/drawing/2014/chartex" xmlns:cx1="http://schemas.microsoft.com/office/drawing/2015/9/8/chartex" xmlns:mc="http://schemas.openxmlformats.org/markup-compatibility/2006" xmlns:o="urn:schemas-microsoft-com:office:office" xmlns:r="http://schemas.openxmlformats.org/officeDocument/2006/relationships" xmlns:m="http://schemas.openxmlformats.org/officeDocument/2006/math" xmlns:v="urn:schemas-microsoft-com:vml" xmlns:wp14="http://schemas.microsoft.com/office/word/2010/wordprocessingDrawing" xmlns:wp="http://schemas.openxmlformats.org/drawingml/2006/wordprocessingDrawing" xmlns:w10="urn:schemas-microsoft-com:office:word" xmlns:w="http://schemas.openxmlformats.org/wordprocessingml/2006/main" xmlns:w14="http://schemas.microsoft.com/office/word/2010/wordml" xmlns:w15="http://schemas.microsoft.com/office/word/2012/wordml" xmlns:w16se="http://schemas.microsoft.com/office/word/2015/wordml/symex" xmlns:wpg="http://schemas.microsoft.com/office/word/2010/wordprocessingGroup" xmlns:wpi="http://schemas.microsoft.com/office/word/2010/wordprocessingInk" xmlns:wne="http://schemas.microsoft.com/office/word/2006/wordml" xmlns:wps="http://schemas.microsoft.com/office/word/2010/wordprocessingShape" mc:Ignorable="w14 w15 w16se wp14">
+  <w:p>
+    <w:pPr>
+      <w:pStyle w:val="Pieddepage"/>
+    </w:pPr>
+  </w:p>
+</w:ftr>
+</file>
+
+<file path=word/footer2.xml><?xml version="1.0" encoding="utf-8"?>
+<w:ftr xmlns:wpc="http://schemas.microsoft.com/office/word/2010/wordprocessingCanvas" xmlns:cx="http://schemas.microsoft.com/office/drawing/2014/chartex" xmlns:cx1="http://schemas.microsoft.com/office/drawing/2015/9/8/chartex" xmlns:mc="http://schemas.openxmlformats.org/markup-compatibility/2006" xmlns:o="urn:schemas-microsoft-com:office:office" xmlns:r="http://schemas.openxmlformats.org/officeDocument/2006/relationships" xmlns:m="http://schemas.openxmlformats.org/officeDocument/2006/math" xmlns:v="urn:schemas-microsoft-com:vml" xmlns:wp14="http://schemas.microsoft.com/office/word/2010/wordprocessingDrawing" xmlns:wp="http://schemas.openxmlformats.org/drawingml/2006/wordprocessingDrawing" xmlns:w10="urn:schemas-microsoft-com:office:word" xmlns:w="http://schemas.openxmlformats.org/wordprocessingml/2006/main" xmlns:w14="http://schemas.microsoft.com/office/word/2010/wordml" xmlns:w15="http://schemas.microsoft.com/office/word/2012/wordml" xmlns:w16se="http://schemas.microsoft.com/office/word/2015/wordml/symex" xmlns:wpg="http://schemas.microsoft.com/office/word/2010/wordprocessingGroup" xmlns:wpi="http://schemas.microsoft.com/office/word/2010/wordprocessingInk" xmlns:wne="http://schemas.microsoft.com/office/word/2006/wordml" xmlns:wps="http://schemas.microsoft.com/office/word/2010/wordprocessingShape" mc:Ignorable="w14 w15 w16se wp14">
+  <w:p>
+    <w:pPr>
+      <w:pStyle w:val="Pieddepage"/>
+    </w:pPr>
+  </w:p>
+</w:ftr>
+</file>
+
+<file path=word/footer3.xml><?xml version="1.0" encoding="utf-8"?>
+<w:ftr xmlns:wpc="http://schemas.microsoft.com/office/word/2010/wordprocessingCanvas" xmlns:cx="http://schemas.microsoft.com/office/drawing/2014/chartex" xmlns:cx1="http://schemas.microsoft.com/office/drawing/2015/9/8/chartex" xmlns:mc="http://schemas.openxmlformats.org/markup-compatibility/2006" xmlns:o="urn:schemas-microsoft-com:office:office" xmlns:r="http://schemas.openxmlformats.org/officeDocument/2006/relationships" xmlns:m="http://schemas.openxmlformats.org/officeDocument/2006/math" xmlns:v="urn:schemas-microsoft-com:vml" xmlns:wp14="http://schemas.microsoft.com/office/word/2010/wordprocessingDrawing" xmlns:wp="http://schemas.openxmlformats.org/drawingml/2006/wordprocessingDrawing" xmlns:w10="urn:schemas-microsoft-com:office:word" xmlns:w="http://schemas.openxmlformats.org/wordprocessingml/2006/main" xmlns:w14="http://schemas.microsoft.com/office/word/2010/wordml" xmlns:w15="http://schemas.microsoft.com/office/word/2012/wordml" xmlns:w16se="http://schemas.microsoft.com/office/word/2015/wordml/symex" xmlns:wpg="http://schemas.microsoft.com/office/word/2010/wordprocessingGroup" xmlns:wpi="http://schemas.microsoft.com/office/word/2010/wordprocessingInk" xmlns:wne="http://schemas.microsoft.com/office/word/2006/wordml" xmlns:wps="http://schemas.microsoft.com/office/word/2010/wordprocessingShape" mc:Ignorable="w14 w15 w16se wp14">
+  <w:p>
+    <w:pPr>
+      <w:pStyle w:val="Pieddepage"/>
+    </w:pPr>
+  </w:p>
+</w:ftr>
+</file>
+
+<file path=word/footnotes.xml><?xml version="1.0" encoding="utf-8"?>
+<w:footnotes xmlns:wpc="http://schemas.microsoft.com/office/word/2010/wordprocessingCanvas" xmlns:cx="http://schemas.microsoft.com/office/drawing/2014/chartex" xmlns:cx1="http://schemas.microsoft.com/office/drawing/2015/9/8/chartex" xmlns:mc="http://schemas.openxmlformats.org/markup-compatibility/2006" xmlns:o="urn:schemas-microsoft-com:office:office" xmlns:r="http://schemas.openxmlformats.org/officeDocument/2006/relationships" xmlns:m="http://schemas.openxmlformats.org/officeDocument/2006/math" xmlns:v="urn:schemas-microsoft-com:vml" xmlns:wp14="http://schemas.microsoft.com/office/word/2010/wordprocessingDrawing" xmlns:wp="http://schemas.openxmlformats.org/drawingml/2006/wordprocessingDrawing" xmlns:w10="urn:schemas-microsoft-com:office:word" xmlns:w="http://schemas.openxmlformats.org/wordprocessingml/2006/main" xmlns:w14="http://schemas.microsoft.com/office/word/2010/wordml" xmlns:w15="http://schemas.microsoft.com/office/word/2012/wordml" xmlns:w16se="http://schemas.microsoft.com/office/word/2015/wordml/symex" xmlns:wpg="http://schemas.microsoft.com/office/word/2010/wordprocessingGroup" xmlns:wpi="http://schemas.microsoft.com/office/word/2010/wordprocessingInk" xmlns:wne="http://schemas.microsoft.com/office/word/2006/wordml" xmlns:wps="http://schemas.microsoft.com/office/word/2010/wordprocessingShape" mc:Ignorable="w14 w15 w16se wp14">
+  <w:footnote w:type="separator" w:id="-1">
+    <w:p>
+      <w:pPr>
+        <w:spacing w:after="0" w:line="240" w:lineRule="auto"/>
+      </w:pPr>
+      <w:r>
+        <w:separator/>
+      </w:r>
+    </w:p>
+  </w:footnote>
+  <w:footnote w:type="continuationSeparator" w:id="0">
+    <w:p>
+      <w:pPr>
+        <w:spacing w:after="0" w:line="240" w:lineRule="auto"/>
+      </w:pPr>
+      <w:r>
+        <w:continuationSeparator/>
+      </w:r>
+    </w:p>
+  </w:footnote>
+</w:footnotes>
+</file>
+
+<file path=word/header1.xml><?xml version="1.0" encoding="utf-8"?>
+<w:hdr xmlns:wpc="http://schemas.microsoft.com/office/word/2010/wordprocessingCanvas" xmlns:cx="http://schemas.microsoft.com/office/drawing/2014/chartex" xmlns:cx1="http://schemas.microsoft.com/office/drawing/2015/9/8/chartex" xmlns:mc="http://schemas.openxmlformats.org/markup-compatibility/2006" xmlns:o="urn:schemas-microsoft-com:office:office" xmlns:r="http://schemas.openxmlformats.org/officeDocument/2006/relationships" xmlns:m="http://schemas.openxmlformats.org/officeDocument/2006/math" xmlns:v="urn:schemas-microsoft-com:vml" xmlns:wp14="http://schemas.microsoft.com/office/word/2010/wordprocessingDrawing" xmlns:wp="http://schemas.openxmlformats.org/drawingml/2006/wordprocessingDrawing" xmlns:w10="urn:schemas-microsoft-com:office:word" xmlns:w="http://schemas.openxmlformats.org/wordprocessingml/2006/main" xmlns:w14="http://schemas.microsoft.com/office/word/2010/wordml" xmlns:w15="http://schemas.microsoft.com/office/word/2012/wordml" xmlns:w16se="http://schemas.microsoft.com/office/word/2015/wordml/symex" xmlns:wpg="http://schemas.microsoft.com/office/word/2010/wordprocessingGroup" xmlns:wpi="http://schemas.microsoft.com/office/word/2010/wordprocessingInk" xmlns:wne="http://schemas.microsoft.com/office/word/2006/wordml" xmlns:wps="http://schemas.microsoft.com/office/word/2010/wordprocessingShape" mc:Ignorable="w14 w15 w16se wp14">
+  <w:p>
+    <w:pPr>
+      <w:pStyle w:val="En-tte"/>
+    </w:pPr>
+  </w:p>
+</w:hdr>
+</file>
+
+<file path=word/header2.xml><?xml version="1.0" encoding="utf-8"?>
+<w:hdr xmlns:wpc="http://schemas.microsoft.com/office/word/2010/wordprocessingCanvas" xmlns:cx="http://schemas.microsoft.com/office/drawing/2014/chartex" xmlns:cx1="http://schemas.microsoft.com/office/drawing/2015/9/8/chartex" xmlns:mc="http://schemas.openxmlformats.org/markup-compatibility/2006" xmlns:o="urn:schemas-microsoft-com:office:office" xmlns:r="http://schemas.openxmlformats.org/officeDocument/2006/relationships" xmlns:m="http://schemas.openxmlformats.org/officeDocument/2006/math" xmlns:v="urn:schemas-microsoft-com:vml" xmlns:wp14="http://schemas.microsoft.com/office/word/2010/wordprocessingDrawing" xmlns:wp="http://schemas.openxmlformats.org/drawingml/2006/wordprocessingDrawing" xmlns:w10="urn:schemas-microsoft-com:office:word" xmlns:w="http://schemas.openxmlformats.org/wordprocessingml/2006/main" xmlns:w14="http://schemas.microsoft.com/office/word/2010/wordml" xmlns:w15="http://schemas.microsoft.com/office/word/2012/wordml" xmlns:w16se="http://schemas.microsoft.com/office/word/2015/wordml/symex" xmlns:wpg="http://schemas.microsoft.com/office/word/2010/wordprocessingGroup" xmlns:wpi="http://schemas.microsoft.com/office/word/2010/wordprocessingInk" xmlns:wne="http://schemas.microsoft.com/office/word/2006/wordml" xmlns:wps="http://schemas.microsoft.com/office/word/2010/wordprocessingShape" mc:Ignorable="w14 w15 w16se wp14">
+  <w:p>
+    <w:pPr>
+      <w:pStyle w:val="En-tte"/>
+    </w:pPr>
+  </w:p>
+</w:hdr>
+</file>
+
+<file path=word/header3.xml><?xml version="1.0" encoding="utf-8"?>
+<w:hdr xmlns:wpc="http://schemas.microsoft.com/office/word/2010/wordprocessingCanvas" xmlns:cx="http://schemas.microsoft.com/office/drawing/2014/chartex" xmlns:cx1="http://schemas.microsoft.com/office/drawing/2015/9/8/chartex" xmlns:mc="http://schemas.openxmlformats.org/markup-compatibility/2006" xmlns:o="urn:schemas-microsoft-com:office:office" xmlns:r="http://schemas.openxmlformats.org/officeDocument/2006/relationships" xmlns:m="http://schemas.openxmlformats.org/officeDocument/2006/math" xmlns:v="urn:schemas-microsoft-com:vml" xmlns:wp14="http://schemas.microsoft.com/office/word/2010/wordprocessingDrawing" xmlns:wp="http://schemas.openxmlformats.org/drawingml/2006/wordprocessingDrawing" xmlns:w10="urn:schemas-microsoft-com:office:word" xmlns:w="http://schemas.openxmlformats.org/wordprocessingml/2006/main" xmlns:w14="http://schemas.microsoft.com/office/word/2010/wordml" xmlns:w15="http://schemas.microsoft.com/office/word/2012/wordml" xmlns:w16se="http://schemas.microsoft.com/office/word/2015/wordml/symex" xmlns:wpg="http://schemas.microsoft.com/office/word/2010/wordprocessingGroup" xmlns:wpi="http://schemas.microsoft.com/office/word/2010/wordprocessingInk" xmlns:wne="http://schemas.microsoft.com/office/word/2006/wordml" xmlns:wps="http://schemas.microsoft.com/office/word/2010/wordprocessingShape" mc:Ignorable="w14 w15 w16se wp14">
+  <w:p>
+    <w:pPr>
+      <w:pStyle w:val="En-tte"/>
+    </w:pPr>
+  </w:p>
+</w:hdr>
 </file>
 
 <file path=word/styles.xml><?xml version="1.0" encoding="utf-8"?>
@@ -479,6 +650,50 @@
     <w:semiHidden/>
     <w:unhideWhenUsed/>
   </w:style>
+  <w:style w:type="paragraph" w:styleId="En-tte">
+    <w:name w:val="header"/>
+    <w:basedOn w:val="Normal"/>
+    <w:link w:val="En-tteCar"/>
+    <w:uiPriority w:val="99"/>
+    <w:unhideWhenUsed/>
+    <w:rsid w:val="00F1589F"/>
+    <w:pPr>
+      <w:tabs>
+        <w:tab w:val="center" w:pos="4536"/>
+        <w:tab w:val="right" w:pos="9072"/>
+      </w:tabs>
+      <w:spacing w:after="0" w:line="240" w:lineRule="auto"/>
+    </w:pPr>
+  </w:style>
+  <w:style w:type="character" w:customStyle="1" w:styleId="En-tteCar">
+    <w:name w:val="En-tête Car"/>
+    <w:basedOn w:val="Policepardfaut"/>
+    <w:link w:val="En-tte"/>
+    <w:uiPriority w:val="99"/>
+    <w:rsid w:val="00F1589F"/>
+  </w:style>
+  <w:style w:type="paragraph" w:styleId="Pieddepage">
+    <w:name w:val="footer"/>
+    <w:basedOn w:val="Normal"/>
+    <w:link w:val="PieddepageCar"/>
+    <w:uiPriority w:val="99"/>
+    <w:unhideWhenUsed/>
+    <w:rsid w:val="00F1589F"/>
+    <w:pPr>
+      <w:tabs>
+        <w:tab w:val="center" w:pos="4536"/>
+        <w:tab w:val="right" w:pos="9072"/>
+      </w:tabs>
+      <w:spacing w:after="0" w:line="240" w:lineRule="auto"/>
+    </w:pPr>
+  </w:style>
+  <w:style w:type="character" w:customStyle="1" w:styleId="PieddepageCar">
+    <w:name w:val="Pied de page Car"/>
+    <w:basedOn w:val="Policepardfaut"/>
+    <w:link w:val="Pieddepage"/>
+    <w:uiPriority w:val="99"/>
+    <w:rsid w:val="00F1589F"/>
+  </w:style>
 </w:styles>
 </file>
 

</xml_diff>